<commit_message>
updated shiny app docs
</commit_message>
<xml_diff>
--- a/sub_pro_3_university_kenya_app/processed_tables/university_faculties.docx
+++ b/sub_pro_3_university_kenya_app/processed_tables/university_faculties.docx
@@ -76,7 +76,25 @@
           <w:bCs/>
           <w:color w:val="FF0000"/>
         </w:rPr>
-        <w:t xml:space="preserve"> / Umma/ </w:t>
+        <w:t xml:space="preserve"> / Umma</w:t>
+      </w:r>
+      <w:r>
+        <w:rPr>
+          <w:rFonts w:ascii="Helvetica" w:hAnsi="Helvetica"/>
+          <w:b/>
+          <w:bCs/>
+          <w:color w:val="FF0000"/>
+        </w:rPr>
+        <w:t xml:space="preserve"> </w:t>
+      </w:r>
+      <w:r>
+        <w:rPr>
+          <w:rFonts w:ascii="Helvetica" w:hAnsi="Helvetica"/>
+          <w:b/>
+          <w:bCs/>
+          <w:color w:val="FF0000"/>
+        </w:rPr>
+        <w:t xml:space="preserve">/ </w:t>
       </w:r>
       <w:proofErr w:type="spellStart"/>
       <w:r>

</xml_diff>